<commit_message>
modified default exploration policy behavior: - new default is softmax - when soar-rl is first enabled, the exploration policy is automatically changed to epsilon-greedy (with a message to the trace)
</commit_message>
<xml_diff>
--- a/SoarSuite/Documentation/Soar-RL Tutorial.docx
+++ b/SoarSuite/Documentation/Soar-RL Tutorial.docx
@@ -2802,7 +2802,16 @@
     </w:p>
     <w:p>
       <w:r>
-        <w:t xml:space="preserve">Soar-RL’s default exploration policy is </w:t>
+        <w:t xml:space="preserve">When Soar is first started, the default exploration policy is </w:t>
+      </w:r>
+      <w:r>
+        <w:rPr>
+          <w:i/>
+        </w:rPr>
+        <w:t>softmax</w:t>
+      </w:r>
+      <w:r>
+        <w:t xml:space="preserve">.  However, the first time Soar-RL is enabled, the architecture automatically changes the exploration policy to </w:t>
       </w:r>
       <w:r>
         <w:rPr>
@@ -2814,16 +2823,34 @@
         <w:t xml:space="preserve">, </w:t>
       </w:r>
       <w:r>
-        <w:t xml:space="preserve">with an </w:t>
-      </w:r>
-      <w:r>
-        <w:t xml:space="preserve">epsilon </w:t>
-      </w:r>
-      <w:r>
-        <w:t xml:space="preserve">value </w:t>
-      </w:r>
-      <w:r>
-        <w:t>of 0.1.  This policy states that 90% of the time the operator with greatest numerical preference value is chosen, while the remaining 10% of the time a random selection is made from all acceptable proposed operators.  You can change the epsilon value by issuing the following command:</w:t>
+        <w:t>a policy more suitable for RL agents</w:t>
+      </w:r>
+      <w:r>
+        <w:t xml:space="preserve">.  </w:t>
+      </w:r>
+      <w:r>
+        <w:t xml:space="preserve">The default value of </w:t>
+      </w:r>
+      <w:r>
+        <w:rPr>
+          <w:i/>
+        </w:rPr>
+        <w:t>epsilon</w:t>
+      </w:r>
+      <w:r>
+        <w:t xml:space="preserve"> is 0.1, dictating that </w:t>
+      </w:r>
+      <w:r>
+        <w:t xml:space="preserve">90% of the time the operator with greatest numerical preference value is chosen, while the remaining 10% of the time a random selection is made from all acceptable proposed operators.  You can change the </w:t>
+      </w:r>
+      <w:r>
+        <w:rPr>
+          <w:i/>
+        </w:rPr>
+        <w:t>epsilon</w:t>
+      </w:r>
+      <w:r>
+        <w:t xml:space="preserve"> value by issuing the following command:</w:t>
       </w:r>
     </w:p>
     <w:p>
@@ -2853,7 +2880,16 @@
     </w:p>
     <w:p>
       <w:r>
-        <w:t>Acceptable values for epsilon are numbers between 0 and 1</w:t>
+        <w:t xml:space="preserve">Acceptable values for </w:t>
+      </w:r>
+      <w:r>
+        <w:rPr>
+          <w:i/>
+        </w:rPr>
+        <w:t>epsilon</w:t>
+      </w:r>
+      <w:r>
+        <w:t xml:space="preserve"> are numbers between 0 and 1</w:t>
       </w:r>
       <w:r>
         <w:t xml:space="preserve"> (inclusive)</w:t>
@@ -2888,6 +2924,7 @@
         <w:t xml:space="preserve"> this tutorial.</w:t>
       </w:r>
     </w:p>
+    <w:p/>
     <w:sectPr>
       <w:pgSz w:w="12240" w:h="15840"/>
       <w:pgMar w:top="720" w:right="1440" w:bottom="720" w:left="1440" w:gutter="0"/>

</xml_diff>